<commit_message>
docs: modified Class diagram and Sequence diagram, add dibs sequence diagram
</commit_message>
<xml_diff>
--- a/artifacts/Sogoing_Architecture.docx
+++ b/artifacts/Sogoing_Architecture.docx
@@ -1,6 +1,6 @@
 
 <file path=word/document.xml><?xml version="1.0" encoding="utf-8"?>
-<w:document xmlns:wpc="http://schemas.microsoft.com/office/word/2010/wordprocessingCanvas" xmlns:cx="http://schemas.microsoft.com/office/drawing/2014/chartex" xmlns:cx1="http://schemas.microsoft.com/office/drawing/2015/9/8/chartex" xmlns:cx2="http://schemas.microsoft.com/office/drawing/2015/10/21/chartex" xmlns:cx3="http://schemas.microsoft.com/office/drawing/2016/5/9/chartex" xmlns:cx4="http://schemas.microsoft.com/office/drawing/2016/5/10/chartex" xmlns:cx5="http://schemas.microsoft.com/office/drawing/2016/5/11/chartex" xmlns:cx6="http://schemas.microsoft.com/office/drawing/2016/5/12/chartex" xmlns:cx7="http://schemas.microsoft.com/office/drawing/2016/5/13/chartex" xmlns:cx8="http://schemas.microsoft.com/office/drawing/2016/5/14/chartex" xmlns:mc="http://schemas.openxmlformats.org/markup-compatibility/2006" xmlns:aink="http://schemas.microsoft.com/office/drawing/2016/ink" xmlns:am3d="http://schemas.microsoft.com/office/drawing/2017/model3d" xmlns:o="urn:schemas-microsoft-com:office:office" xmlns:oel="http://schemas.microsoft.com/office/2019/extlst" xmlns:r="http://schemas.openxmlformats.org/officeDocument/2006/relationships" xmlns:m="http://schemas.openxmlformats.org/officeDocument/2006/math" xmlns:v="urn:schemas-microsoft-com:vml" xmlns:wp14="http://schemas.microsoft.com/office/word/2010/wordprocessingDrawing" xmlns:wp="http://schemas.openxmlformats.org/drawingml/2006/wordprocessingDrawing" xmlns:w10="urn:schemas-microsoft-com:office:word" xmlns:w="http://schemas.openxmlformats.org/wordprocessingml/2006/main" xmlns:w14="http://schemas.microsoft.com/office/word/2010/wordml" xmlns:w15="http://schemas.microsoft.com/office/word/2012/wordml" xmlns:w16cex="http://schemas.microsoft.com/office/word/2018/wordml/cex" xmlns:w16cid="http://schemas.microsoft.com/office/word/2016/wordml/cid" xmlns:w16="http://schemas.microsoft.com/office/word/2018/wordml" xmlns:w16sdtdh="http://schemas.microsoft.com/office/word/2020/wordml/sdtdatahash" xmlns:w16se="http://schemas.microsoft.com/office/word/2015/wordml/symex" xmlns:wpg="http://schemas.microsoft.com/office/word/2010/wordprocessingGroup" xmlns:wpi="http://schemas.microsoft.com/office/word/2010/wordprocessingInk" xmlns:wne="http://schemas.microsoft.com/office/word/2006/wordml" xmlns:wps="http://schemas.microsoft.com/office/word/2010/wordprocessingShape" mc:Ignorable="w14 w15 w16se w16cid w16 w16cex w16sdtdh wp14">
+<w:document xmlns:wpc="http://schemas.microsoft.com/office/word/2010/wordprocessingCanvas" xmlns:cx="http://schemas.microsoft.com/office/drawing/2014/chartex" xmlns:cx1="http://schemas.microsoft.com/office/drawing/2015/9/8/chartex" xmlns:cx2="http://schemas.microsoft.com/office/drawing/2015/10/21/chartex" xmlns:cx3="http://schemas.microsoft.com/office/drawing/2016/5/9/chartex" xmlns:cx4="http://schemas.microsoft.com/office/drawing/2016/5/10/chartex" xmlns:cx5="http://schemas.microsoft.com/office/drawing/2016/5/11/chartex" xmlns:cx6="http://schemas.microsoft.com/office/drawing/2016/5/12/chartex" xmlns:cx7="http://schemas.microsoft.com/office/drawing/2016/5/13/chartex" xmlns:cx8="http://schemas.microsoft.com/office/drawing/2016/5/14/chartex" xmlns:mc="http://schemas.openxmlformats.org/markup-compatibility/2006" xmlns:aink="http://schemas.microsoft.com/office/drawing/2016/ink" xmlns:am3d="http://schemas.microsoft.com/office/drawing/2017/model3d" xmlns:o="urn:schemas-microsoft-com:office:office" xmlns:oel="http://schemas.microsoft.com/office/2019/extlst" xmlns:r="http://schemas.openxmlformats.org/officeDocument/2006/relationships" xmlns:m="http://schemas.openxmlformats.org/officeDocument/2006/math" xmlns:v="urn:schemas-microsoft-com:vml" xmlns:wp14="http://schemas.microsoft.com/office/word/2010/wordprocessingDrawing" xmlns:wp="http://schemas.openxmlformats.org/drawingml/2006/wordprocessingDrawing" xmlns:w10="urn:schemas-microsoft-com:office:word" xmlns:w="http://schemas.openxmlformats.org/wordprocessingml/2006/main" xmlns:w14="http://schemas.microsoft.com/office/word/2010/wordml" xmlns:w15="http://schemas.microsoft.com/office/word/2012/wordml" xmlns:w16cex="http://schemas.microsoft.com/office/word/2018/wordml/cex" xmlns:w16cid="http://schemas.microsoft.com/office/word/2016/wordml/cid" xmlns:w16="http://schemas.microsoft.com/office/word/2018/wordml" xmlns:w16du="http://schemas.microsoft.com/office/word/2023/wordml/word16du" xmlns:w16sdtdh="http://schemas.microsoft.com/office/word/2020/wordml/sdtdatahash" xmlns:w16se="http://schemas.microsoft.com/office/word/2015/wordml/symex" xmlns:wpg="http://schemas.microsoft.com/office/word/2010/wordprocessingGroup" xmlns:wpi="http://schemas.microsoft.com/office/word/2010/wordprocessingInk" xmlns:wne="http://schemas.microsoft.com/office/word/2006/wordml" xmlns:wps="http://schemas.microsoft.com/office/word/2010/wordprocessingShape" mc:Ignorable="w14 w15 w16se w16cid w16 w16cex w16sdtdh w16du wp14">
   <w:body>
     <w:p>
       <w:pPr>
@@ -1363,6 +1363,14 @@
                 <w:szCs w:val="22"/>
               </w:rPr>
             </w:pPr>
+            <w:r>
+              <w:rPr>
+                <w:rFonts w:ascii="굴림" w:eastAsia="굴림" w:hAnsi="굴림"/>
+                <w:sz w:val="22"/>
+                <w:szCs w:val="22"/>
+              </w:rPr>
+              <w:t>3.0</w:t>
+            </w:r>
           </w:p>
         </w:tc>
         <w:tc>
@@ -1384,6 +1392,14 @@
                 <w:szCs w:val="22"/>
               </w:rPr>
             </w:pPr>
+            <w:r>
+              <w:rPr>
+                <w:rFonts w:ascii="굴림" w:eastAsia="굴림" w:hAnsi="굴림"/>
+                <w:sz w:val="22"/>
+                <w:szCs w:val="22"/>
+              </w:rPr>
+              <w:t>2024.12.8</w:t>
+            </w:r>
           </w:p>
         </w:tc>
         <w:tc>
@@ -1405,6 +1421,22 @@
                 <w:szCs w:val="22"/>
               </w:rPr>
             </w:pPr>
+            <w:r>
+              <w:rPr>
+                <w:rFonts w:ascii="굴림" w:eastAsia="굴림" w:hAnsi="굴림"/>
+                <w:sz w:val="22"/>
+                <w:szCs w:val="22"/>
+              </w:rPr>
+              <w:t xml:space="preserve">Class Diagram </w:t>
+            </w:r>
+            <w:r>
+              <w:rPr>
+                <w:rFonts w:ascii="굴림" w:eastAsia="굴림" w:hAnsi="굴림" w:hint="eastAsia"/>
+                <w:sz w:val="22"/>
+                <w:szCs w:val="22"/>
+              </w:rPr>
+              <w:t>수정</w:t>
+            </w:r>
           </w:p>
         </w:tc>
         <w:tc>
@@ -1432,7 +1464,7 @@
                 <w:sz w:val="22"/>
                 <w:szCs w:val="22"/>
               </w:rPr>
-              <w:t> </w:t>
+              <w:t>박상윤</w:t>
             </w:r>
           </w:p>
         </w:tc>
@@ -1462,11 +1494,11 @@
             </w:pPr>
             <w:r>
               <w:rPr>
-                <w:rFonts w:ascii="굴림" w:eastAsia="굴림" w:hAnsi="굴림" w:hint="eastAsia"/>
+                <w:rFonts w:ascii="굴림" w:eastAsia="굴림" w:hAnsi="굴림"/>
                 <w:sz w:val="22"/>
                 <w:szCs w:val="22"/>
               </w:rPr>
-              <w:t> </w:t>
+              <w:t>3.1</w:t>
             </w:r>
           </w:p>
         </w:tc>
@@ -1491,11 +1523,11 @@
             </w:pPr>
             <w:r>
               <w:rPr>
-                <w:rFonts w:ascii="굴림" w:eastAsia="굴림" w:hAnsi="굴림" w:hint="eastAsia"/>
+                <w:rFonts w:ascii="굴림" w:eastAsia="굴림" w:hAnsi="굴림"/>
                 <w:sz w:val="22"/>
                 <w:szCs w:val="22"/>
               </w:rPr>
-              <w:t> </w:t>
+              <w:t>2024.12.8</w:t>
             </w:r>
           </w:p>
         </w:tc>
@@ -1513,18 +1545,26 @@
           <w:p>
             <w:pPr>
               <w:rPr>
+                <w:rFonts w:ascii="굴림" w:eastAsia="굴림" w:hAnsi="굴림" w:hint="eastAsia"/>
+                <w:sz w:val="22"/>
+                <w:szCs w:val="22"/>
+              </w:rPr>
+            </w:pPr>
+            <w:r>
+              <w:rPr>
                 <w:rFonts w:ascii="굴림" w:eastAsia="굴림" w:hAnsi="굴림"/>
                 <w:sz w:val="22"/>
                 <w:szCs w:val="22"/>
               </w:rPr>
-            </w:pPr>
+              <w:t xml:space="preserve">Sequence Diagram </w:t>
+            </w:r>
             <w:r>
               <w:rPr>
                 <w:rFonts w:ascii="굴림" w:eastAsia="굴림" w:hAnsi="굴림" w:hint="eastAsia"/>
                 <w:sz w:val="22"/>
                 <w:szCs w:val="22"/>
               </w:rPr>
-              <w:t> </w:t>
+              <w:t>수정</w:t>
             </w:r>
           </w:p>
         </w:tc>
@@ -1553,7 +1593,7 @@
                 <w:sz w:val="22"/>
                 <w:szCs w:val="22"/>
               </w:rPr>
-              <w:t> </w:t>
+              <w:t>박상윤</w:t>
             </w:r>
           </w:p>
         </w:tc>
@@ -1576,18 +1616,18 @@
           <w:p>
             <w:pPr>
               <w:rPr>
-                <w:rFonts w:ascii="굴림" w:eastAsia="굴림" w:hAnsi="굴림"/>
-                <w:sz w:val="22"/>
-                <w:szCs w:val="22"/>
-              </w:rPr>
-            </w:pPr>
-            <w:r>
-              <w:rPr>
                 <w:rFonts w:ascii="굴림" w:eastAsia="굴림" w:hAnsi="굴림" w:hint="eastAsia"/>
                 <w:sz w:val="22"/>
                 <w:szCs w:val="22"/>
               </w:rPr>
-              <w:t> </w:t>
+            </w:pPr>
+            <w:r>
+              <w:rPr>
+                <w:rFonts w:ascii="굴림" w:eastAsia="굴림" w:hAnsi="굴림" w:hint="eastAsia"/>
+                <w:sz w:val="22"/>
+                <w:szCs w:val="22"/>
+              </w:rPr>
+              <w:t>3.2</w:t>
             </w:r>
           </w:p>
         </w:tc>
@@ -1605,18 +1645,18 @@
           <w:p>
             <w:pPr>
               <w:rPr>
-                <w:rFonts w:ascii="굴림" w:eastAsia="굴림" w:hAnsi="굴림"/>
-                <w:sz w:val="22"/>
-                <w:szCs w:val="22"/>
-              </w:rPr>
-            </w:pPr>
-            <w:r>
-              <w:rPr>
                 <w:rFonts w:ascii="굴림" w:eastAsia="굴림" w:hAnsi="굴림" w:hint="eastAsia"/>
                 <w:sz w:val="22"/>
                 <w:szCs w:val="22"/>
               </w:rPr>
-              <w:t> </w:t>
+            </w:pPr>
+            <w:r>
+              <w:rPr>
+                <w:rFonts w:ascii="굴림" w:eastAsia="굴림" w:hAnsi="굴림" w:hint="eastAsia"/>
+                <w:sz w:val="22"/>
+                <w:szCs w:val="22"/>
+              </w:rPr>
+              <w:t>2024.12.8</w:t>
             </w:r>
           </w:p>
         </w:tc>
@@ -1634,18 +1674,26 @@
           <w:p>
             <w:pPr>
               <w:rPr>
+                <w:rFonts w:ascii="굴림" w:eastAsia="굴림" w:hAnsi="굴림" w:hint="eastAsia"/>
+                <w:sz w:val="22"/>
+                <w:szCs w:val="22"/>
+              </w:rPr>
+            </w:pPr>
+            <w:r>
+              <w:rPr>
                 <w:rFonts w:ascii="굴림" w:eastAsia="굴림" w:hAnsi="굴림"/>
                 <w:sz w:val="22"/>
                 <w:szCs w:val="22"/>
               </w:rPr>
-            </w:pPr>
+              <w:t xml:space="preserve">UC-010 Sequence Diagram </w:t>
+            </w:r>
             <w:r>
               <w:rPr>
                 <w:rFonts w:ascii="굴림" w:eastAsia="굴림" w:hAnsi="굴림" w:hint="eastAsia"/>
                 <w:sz w:val="22"/>
                 <w:szCs w:val="22"/>
               </w:rPr>
-              <w:t> </w:t>
+              <w:t>추가</w:t>
             </w:r>
           </w:p>
         </w:tc>
@@ -1674,7 +1722,7 @@
                 <w:sz w:val="22"/>
                 <w:szCs w:val="22"/>
               </w:rPr>
-              <w:t> </w:t>
+              <w:t>박상윤</w:t>
             </w:r>
           </w:p>
         </w:tc>
@@ -2413,7 +2461,6 @@
               <w:tab w:val="right" w:leader="dot" w:pos="9350"/>
             </w:tabs>
             <w:rPr>
-              <w:rFonts w:hint="eastAsia"/>
               <w:noProof/>
             </w:rPr>
           </w:pPr>
@@ -2654,7 +2701,6 @@
               <w:tab w:val="right" w:leader="dot" w:pos="9350"/>
             </w:tabs>
             <w:rPr>
-              <w:rFonts w:hint="eastAsia"/>
               <w:noProof/>
             </w:rPr>
           </w:pPr>
@@ -2701,11 +2747,6 @@
           </w:hyperlink>
         </w:p>
         <w:p>
-          <w:pPr>
-            <w:rPr>
-              <w:rFonts w:hint="eastAsia"/>
-            </w:rPr>
-          </w:pPr>
           <w:r>
             <w:rPr>
               <w:b/>
@@ -4102,12 +4143,13 @@
       <w:r>
         <w:rPr>
           <w:noProof/>
+          <w14:ligatures w14:val="standardContextual"/>
         </w:rPr>
         <w:drawing>
-          <wp:inline distT="0" distB="0" distL="0" distR="0" wp14:anchorId="37594CBA" wp14:editId="2A844116">
-            <wp:extent cx="6858000" cy="7778115"/>
-            <wp:effectExtent l="0" t="0" r="0" b="0"/>
-            <wp:docPr id="252654295" name="그림 2" descr="텍스트, 도표, 평면도, 라인이(가) 표시된 사진&#10;&#10;자동 생성된 설명"/>
+          <wp:inline distT="0" distB="0" distL="0" distR="0" wp14:anchorId="244F5362" wp14:editId="68C1021F">
+            <wp:extent cx="6069250" cy="7697585"/>
+            <wp:effectExtent l="0" t="0" r="6350" b="3810"/>
+            <wp:docPr id="310436576" name="그림 1" descr="텍스트, 도표, 평면도, 라인이(가) 표시된 사진&#10;&#10;자동 생성된 설명"/>
             <wp:cNvGraphicFramePr>
               <a:graphicFrameLocks xmlns:a="http://schemas.openxmlformats.org/drawingml/2006/main" noChangeAspect="1"/>
             </wp:cNvGraphicFramePr>
@@ -4115,10 +4157,8 @@
               <a:graphicData uri="http://schemas.openxmlformats.org/drawingml/2006/picture">
                 <pic:pic xmlns:pic="http://schemas.openxmlformats.org/drawingml/2006/picture">
                   <pic:nvPicPr>
-                    <pic:cNvPr id="252654295" name="그림 2" descr="텍스트, 도표, 평면도, 라인이(가) 표시된 사진&#10;&#10;자동 생성된 설명"/>
-                    <pic:cNvPicPr>
-                      <a:picLocks noChangeAspect="1" noChangeArrowheads="1"/>
-                    </pic:cNvPicPr>
+                    <pic:cNvPr id="310436576" name="그림 1" descr="텍스트, 도표, 평면도, 라인이(가) 표시된 사진&#10;&#10;자동 생성된 설명"/>
+                    <pic:cNvPicPr/>
                   </pic:nvPicPr>
                   <pic:blipFill>
                     <a:blip r:embed="rId12">
@@ -4128,23 +4168,18 @@
                         </a:ext>
                       </a:extLst>
                     </a:blip>
-                    <a:srcRect/>
                     <a:stretch>
                       <a:fillRect/>
                     </a:stretch>
                   </pic:blipFill>
-                  <pic:spPr bwMode="auto">
+                  <pic:spPr>
                     <a:xfrm>
                       <a:off x="0" y="0"/>
-                      <a:ext cx="6858000" cy="7778115"/>
+                      <a:ext cx="6069250" cy="7697585"/>
                     </a:xfrm>
                     <a:prstGeom prst="rect">
                       <a:avLst/>
                     </a:prstGeom>
-                    <a:noFill/>
-                    <a:ln>
-                      <a:noFill/>
-                    </a:ln>
                   </pic:spPr>
                 </pic:pic>
               </a:graphicData>
@@ -5517,6 +5552,46 @@
                 <w:rFonts w:asciiTheme="minorEastAsia" w:eastAsiaTheme="minorEastAsia" w:hAnsiTheme="minorEastAsia" w:hint="eastAsia"/>
               </w:rPr>
               <w:t>프로필 수정</w:t>
+            </w:r>
+          </w:p>
+        </w:tc>
+      </w:tr>
+      <w:tr>
+        <w:tc>
+          <w:tcPr>
+            <w:tcW w:w="5395" w:type="dxa"/>
+          </w:tcPr>
+          <w:p>
+            <w:pPr>
+              <w:jc w:val="center"/>
+              <w:rPr>
+                <w:rFonts w:asciiTheme="minorEastAsia" w:eastAsiaTheme="minorEastAsia" w:hAnsiTheme="minorEastAsia"/>
+              </w:rPr>
+            </w:pPr>
+            <w:r>
+              <w:rPr>
+                <w:rFonts w:asciiTheme="minorEastAsia" w:eastAsiaTheme="minorEastAsia" w:hAnsiTheme="minorEastAsia"/>
+              </w:rPr>
+              <w:t>UC-010</w:t>
+            </w:r>
+          </w:p>
+        </w:tc>
+        <w:tc>
+          <w:tcPr>
+            <w:tcW w:w="5395" w:type="dxa"/>
+          </w:tcPr>
+          <w:p>
+            <w:pPr>
+              <w:jc w:val="center"/>
+              <w:rPr>
+                <w:rFonts w:asciiTheme="minorEastAsia" w:eastAsiaTheme="minorEastAsia" w:hAnsiTheme="minorEastAsia" w:hint="eastAsia"/>
+              </w:rPr>
+            </w:pPr>
+            <w:r>
+              <w:rPr>
+                <w:rFonts w:asciiTheme="minorEastAsia" w:eastAsiaTheme="minorEastAsia" w:hAnsiTheme="minorEastAsia" w:hint="eastAsia"/>
+              </w:rPr>
+              <w:t>부서 찜하기</w:t>
             </w:r>
           </w:p>
         </w:tc>
@@ -5726,7 +5801,6 @@
           <w:bCs/>
           <w:szCs w:val="20"/>
         </w:rPr>
-        <w:lastRenderedPageBreak/>
         <w:t>2. 로</w:t>
       </w:r>
       <w:r>
@@ -6038,7 +6112,6 @@
           <w:b/>
           <w:bCs/>
         </w:rPr>
-        <w:lastRenderedPageBreak/>
         <w:t xml:space="preserve">3. </w:t>
       </w:r>
       <w:r>
@@ -6100,10 +6173,10 @@
           <w14:ligatures w14:val="standardContextual"/>
         </w:rPr>
         <w:drawing>
-          <wp:inline distT="0" distB="0" distL="0" distR="0" wp14:anchorId="3994D7B8" wp14:editId="1C9EAB5D">
-            <wp:extent cx="5619309" cy="6848272"/>
+          <wp:inline distT="0" distB="0" distL="0" distR="0" wp14:anchorId="4A19F1B3" wp14:editId="02399681">
+            <wp:extent cx="5080000" cy="7556500"/>
             <wp:effectExtent l="0" t="0" r="0" b="0"/>
-            <wp:docPr id="660118980" name="그림 2" descr="텍스트, 도표, 평행, 번호이(가) 표시된 사진&#10;&#10;자동 생성된 설명"/>
+            <wp:docPr id="835789764" name="그림 2"/>
             <wp:cNvGraphicFramePr>
               <a:graphicFrameLocks xmlns:a="http://schemas.openxmlformats.org/drawingml/2006/main" noChangeAspect="1"/>
             </wp:cNvGraphicFramePr>
@@ -6111,11 +6184,11 @@
               <a:graphicData uri="http://schemas.openxmlformats.org/drawingml/2006/picture">
                 <pic:pic xmlns:pic="http://schemas.openxmlformats.org/drawingml/2006/picture">
                   <pic:nvPicPr>
-                    <pic:cNvPr id="660118980" name="그림 2" descr="텍스트, 도표, 평행, 번호이(가) 표시된 사진&#10;&#10;자동 생성된 설명"/>
+                    <pic:cNvPr id="835789764" name="그림 835789764"/>
                     <pic:cNvPicPr/>
                   </pic:nvPicPr>
                   <pic:blipFill>
-                    <a:blip r:embed="rId15" cstate="print">
+                    <a:blip r:embed="rId15">
                       <a:extLst>
                         <a:ext uri="{28A0092B-C50C-407E-A947-70E740481C1C}">
                           <a14:useLocalDpi xmlns:a14="http://schemas.microsoft.com/office/drawing/2010/main" val="0"/>
@@ -6129,7 +6202,7 @@
                   <pic:spPr>
                     <a:xfrm>
                       <a:off x="0" y="0"/>
-                      <a:ext cx="5634989" cy="6867381"/>
+                      <a:ext cx="5080000" cy="7556500"/>
                     </a:xfrm>
                     <a:prstGeom prst="rect">
                       <a:avLst/>
@@ -6214,38 +6287,6 @@
     </w:p>
     <w:p>
       <w:pPr>
-        <w:rPr>
-          <w:b/>
-          <w:bCs/>
-        </w:rPr>
-      </w:pPr>
-    </w:p>
-    <w:p>
-      <w:pPr>
-        <w:rPr>
-          <w:b/>
-          <w:bCs/>
-        </w:rPr>
-      </w:pPr>
-    </w:p>
-    <w:p>
-      <w:pPr>
-        <w:rPr>
-          <w:b/>
-          <w:bCs/>
-        </w:rPr>
-      </w:pPr>
-    </w:p>
-    <w:p>
-      <w:pPr>
-        <w:rPr>
-          <w:b/>
-          <w:bCs/>
-        </w:rPr>
-      </w:pPr>
-    </w:p>
-    <w:p>
-      <w:pPr>
         <w:ind w:left="57"/>
         <w:rPr>
           <w:b/>
@@ -6258,7 +6299,6 @@
           <w:b/>
           <w:bCs/>
         </w:rPr>
-        <w:lastRenderedPageBreak/>
         <w:t>4.</w:t>
       </w:r>
       <w:r>
@@ -6435,6 +6475,7 @@
         <w:rPr>
           <w:noProof/>
         </w:rPr>
+        <w:lastRenderedPageBreak/>
         <w:drawing>
           <wp:inline distT="0" distB="0" distL="0" distR="0" wp14:anchorId="1C68B14E" wp14:editId="2B72252B">
             <wp:extent cx="5591175" cy="4276214"/>
@@ -6485,7 +6526,6 @@
           <w:b/>
           <w:bCs/>
         </w:rPr>
-        <w:lastRenderedPageBreak/>
         <w:t>6</w:t>
       </w:r>
       <w:r>
@@ -6528,12 +6568,13 @@
       <w:r>
         <w:rPr>
           <w:noProof/>
+          <w14:ligatures w14:val="standardContextual"/>
         </w:rPr>
         <w:drawing>
-          <wp:inline distT="0" distB="0" distL="0" distR="0" wp14:anchorId="0C32096B" wp14:editId="3BDB597E">
-            <wp:extent cx="6143625" cy="4504756"/>
-            <wp:effectExtent l="0" t="0" r="0" b="0"/>
-            <wp:docPr id="134451761" name="그림 1" descr="텍스트, 도표, 평행, 평면도이(가) 표시된 사진&#10;&#10;자동 생성된 설명"/>
+          <wp:inline distT="0" distB="0" distL="0" distR="0" wp14:anchorId="12091BC4" wp14:editId="4692AA17">
+            <wp:extent cx="5824220" cy="4291588"/>
+            <wp:effectExtent l="0" t="0" r="5080" b="1270"/>
+            <wp:docPr id="1581690843" name="그림 3" descr="텍스트, 도표, 평행, 번호이(가) 표시된 사진&#10;&#10;자동 생성된 설명"/>
             <wp:cNvGraphicFramePr>
               <a:graphicFrameLocks xmlns:a="http://schemas.openxmlformats.org/drawingml/2006/main" noChangeAspect="1"/>
             </wp:cNvGraphicFramePr>
@@ -6541,235 +6582,11 @@
               <a:graphicData uri="http://schemas.openxmlformats.org/drawingml/2006/picture">
                 <pic:pic xmlns:pic="http://schemas.openxmlformats.org/drawingml/2006/picture">
                   <pic:nvPicPr>
-                    <pic:cNvPr id="134451761" name="그림 1" descr="텍스트, 도표, 평행, 평면도이(가) 표시된 사진&#10;&#10;자동 생성된 설명"/>
+                    <pic:cNvPr id="1581690843" name="그림 3" descr="텍스트, 도표, 평행, 번호이(가) 표시된 사진&#10;&#10;자동 생성된 설명"/>
                     <pic:cNvPicPr/>
                   </pic:nvPicPr>
                   <pic:blipFill>
-                    <a:blip r:embed="rId18"/>
-                    <a:stretch>
-                      <a:fillRect/>
-                    </a:stretch>
-                  </pic:blipFill>
-                  <pic:spPr>
-                    <a:xfrm>
-                      <a:off x="0" y="0"/>
-                      <a:ext cx="6144716" cy="4505556"/>
-                    </a:xfrm>
-                    <a:prstGeom prst="rect">
-                      <a:avLst/>
-                    </a:prstGeom>
-                  </pic:spPr>
-                </pic:pic>
-              </a:graphicData>
-            </a:graphic>
-          </wp:inline>
-        </w:drawing>
-      </w:r>
-    </w:p>
-    <w:p>
-      <w:pPr>
-        <w:rPr>
-          <w:b/>
-          <w:bCs/>
-        </w:rPr>
-      </w:pPr>
-      <w:r>
-        <w:rPr>
-          <w:rFonts w:hint="eastAsia"/>
-          <w:b/>
-          <w:bCs/>
-        </w:rPr>
-        <w:t>7</w:t>
-      </w:r>
-      <w:r>
-        <w:rPr>
-          <w:rFonts w:hint="eastAsia"/>
-          <w:b/>
-          <w:bCs/>
-        </w:rPr>
-        <w:t xml:space="preserve">. </w:t>
-      </w:r>
-      <w:r>
-        <w:rPr>
-          <w:rFonts w:hint="eastAsia"/>
-          <w:b/>
-          <w:bCs/>
-        </w:rPr>
-        <w:t>부서</w:t>
-      </w:r>
-      <w:r>
-        <w:rPr>
-          <w:rFonts w:hint="eastAsia"/>
-          <w:b/>
-          <w:bCs/>
-        </w:rPr>
-        <w:t xml:space="preserve"> </w:t>
-      </w:r>
-      <w:r>
-        <w:rPr>
-          <w:rFonts w:hint="eastAsia"/>
-          <w:b/>
-          <w:bCs/>
-        </w:rPr>
-        <w:t>페이지</w:t>
-      </w:r>
-      <w:r>
-        <w:rPr>
-          <w:rFonts w:hint="eastAsia"/>
-          <w:b/>
-          <w:bCs/>
-        </w:rPr>
-        <w:t xml:space="preserve"> </w:t>
-      </w:r>
-      <w:r>
-        <w:rPr>
-          <w:rFonts w:hint="eastAsia"/>
-          <w:b/>
-          <w:bCs/>
-        </w:rPr>
-        <w:t>수정</w:t>
-      </w:r>
-    </w:p>
-    <w:p>
-      <w:pPr>
-        <w:pStyle w:val="a5"/>
-        <w:ind w:left="417"/>
-        <w:jc w:val="center"/>
-      </w:pPr>
-      <w:r>
-        <w:rPr>
-          <w:noProof/>
-        </w:rPr>
-        <w:drawing>
-          <wp:inline distT="0" distB="0" distL="0" distR="0" wp14:anchorId="43BA9B68" wp14:editId="2B42ACC4">
-            <wp:extent cx="5619750" cy="4156534"/>
-            <wp:effectExtent l="0" t="0" r="0" b="0"/>
-            <wp:docPr id="2064405416" name="그림 1" descr="텍스트, 도표, 스크린샷, 평행이(가) 표시된 사진&#10;&#10;자동 생성된 설명"/>
-            <wp:cNvGraphicFramePr>
-              <a:graphicFrameLocks xmlns:a="http://schemas.openxmlformats.org/drawingml/2006/main" noChangeAspect="1"/>
-            </wp:cNvGraphicFramePr>
-            <a:graphic xmlns:a="http://schemas.openxmlformats.org/drawingml/2006/main">
-              <a:graphicData uri="http://schemas.openxmlformats.org/drawingml/2006/picture">
-                <pic:pic xmlns:pic="http://schemas.openxmlformats.org/drawingml/2006/picture">
-                  <pic:nvPicPr>
-                    <pic:cNvPr id="2064405416" name="그림 1" descr="텍스트, 도표, 스크린샷, 평행이(가) 표시된 사진&#10;&#10;자동 생성된 설명"/>
-                    <pic:cNvPicPr/>
-                  </pic:nvPicPr>
-                  <pic:blipFill>
-                    <a:blip r:embed="rId19"/>
-                    <a:stretch>
-                      <a:fillRect/>
-                    </a:stretch>
-                  </pic:blipFill>
-                  <pic:spPr>
-                    <a:xfrm>
-                      <a:off x="0" y="0"/>
-                      <a:ext cx="5638580" cy="4170462"/>
-                    </a:xfrm>
-                    <a:prstGeom prst="rect">
-                      <a:avLst/>
-                    </a:prstGeom>
-                  </pic:spPr>
-                </pic:pic>
-              </a:graphicData>
-            </a:graphic>
-          </wp:inline>
-        </w:drawing>
-      </w:r>
-    </w:p>
-    <w:p>
-      <w:pPr>
-        <w:ind w:left="720" w:hanging="720"/>
-        <w:rPr>
-          <w:b/>
-          <w:bCs/>
-        </w:rPr>
-      </w:pPr>
-      <w:r>
-        <w:rPr>
-          <w:rFonts w:hint="eastAsia"/>
-          <w:b/>
-          <w:bCs/>
-        </w:rPr>
-        <w:lastRenderedPageBreak/>
-        <w:t>8</w:t>
-      </w:r>
-      <w:r>
-        <w:rPr>
-          <w:rFonts w:hint="eastAsia"/>
-          <w:b/>
-          <w:bCs/>
-        </w:rPr>
-        <w:t xml:space="preserve">. </w:t>
-      </w:r>
-      <w:r>
-        <w:rPr>
-          <w:rFonts w:hint="eastAsia"/>
-          <w:b/>
-          <w:bCs/>
-        </w:rPr>
-        <w:t>지원자</w:t>
-      </w:r>
-      <w:r>
-        <w:rPr>
-          <w:rFonts w:hint="eastAsia"/>
-          <w:b/>
-          <w:bCs/>
-        </w:rPr>
-        <w:t xml:space="preserve"> </w:t>
-      </w:r>
-      <w:r>
-        <w:rPr>
-          <w:rFonts w:hint="eastAsia"/>
-          <w:b/>
-          <w:bCs/>
-        </w:rPr>
-        <w:t>명단</w:t>
-      </w:r>
-      <w:r>
-        <w:rPr>
-          <w:rFonts w:hint="eastAsia"/>
-          <w:b/>
-          <w:bCs/>
-        </w:rPr>
-        <w:t xml:space="preserve"> </w:t>
-      </w:r>
-      <w:r>
-        <w:rPr>
-          <w:rFonts w:hint="eastAsia"/>
-          <w:b/>
-          <w:bCs/>
-        </w:rPr>
-        <w:t>확인</w:t>
-      </w:r>
-    </w:p>
-    <w:p>
-      <w:pPr>
-        <w:jc w:val="center"/>
-      </w:pPr>
-      <w:bookmarkStart w:id="2" w:name="_Toc178012908"/>
-      <w:r>
-        <w:rPr>
-          <w:noProof/>
-          <w14:ligatures w14:val="standardContextual"/>
-        </w:rPr>
-        <w:drawing>
-          <wp:inline distT="0" distB="0" distL="0" distR="0" wp14:anchorId="3E68DD3D" wp14:editId="5F7E4B6F">
-            <wp:extent cx="6322979" cy="4257473"/>
-            <wp:effectExtent l="0" t="0" r="1905" b="0"/>
-            <wp:docPr id="1384281904" name="그림 3" descr="텍스트, 도표, 라인, 번호이(가) 표시된 사진&#10;&#10;자동 생성된 설명"/>
-            <wp:cNvGraphicFramePr>
-              <a:graphicFrameLocks xmlns:a="http://schemas.openxmlformats.org/drawingml/2006/main" noChangeAspect="1"/>
-            </wp:cNvGraphicFramePr>
-            <a:graphic xmlns:a="http://schemas.openxmlformats.org/drawingml/2006/main">
-              <a:graphicData uri="http://schemas.openxmlformats.org/drawingml/2006/picture">
-                <pic:pic xmlns:pic="http://schemas.openxmlformats.org/drawingml/2006/picture">
-                  <pic:nvPicPr>
-                    <pic:cNvPr id="1384281904" name="그림 3" descr="텍스트, 도표, 라인, 번호이(가) 표시된 사진&#10;&#10;자동 생성된 설명"/>
-                    <pic:cNvPicPr/>
-                  </pic:nvPicPr>
-                  <pic:blipFill>
-                    <a:blip r:embed="rId20" cstate="print">
+                    <a:blip r:embed="rId18" cstate="print">
                       <a:extLst>
                         <a:ext uri="{28A0092B-C50C-407E-A947-70E740481C1C}">
                           <a14:useLocalDpi xmlns:a14="http://schemas.microsoft.com/office/drawing/2010/main" val="0"/>
@@ -6783,7 +6600,7 @@
                   <pic:spPr>
                     <a:xfrm>
                       <a:off x="0" y="0"/>
-                      <a:ext cx="6338695" cy="4268055"/>
+                      <a:ext cx="5901455" cy="4348498"/>
                     </a:xfrm>
                     <a:prstGeom prst="rect">
                       <a:avLst/>
@@ -6798,16 +6615,6 @@
     </w:p>
     <w:p>
       <w:pPr>
-        <w:jc w:val="left"/>
-        <w:rPr>
-          <w:b/>
-          <w:bCs/>
-        </w:rPr>
-      </w:pPr>
-    </w:p>
-    <w:p>
-      <w:pPr>
-        <w:jc w:val="left"/>
         <w:rPr>
           <w:b/>
           <w:bCs/>
@@ -6819,7 +6626,7 @@
           <w:b/>
           <w:bCs/>
         </w:rPr>
-        <w:t xml:space="preserve">9. </w:t>
+        <w:t>7</w:t>
       </w:r>
       <w:r>
         <w:rPr>
@@ -6827,7 +6634,7 @@
           <w:b/>
           <w:bCs/>
         </w:rPr>
-        <w:t>프로필</w:t>
+        <w:t xml:space="preserve">. </w:t>
       </w:r>
       <w:r>
         <w:rPr>
@@ -6835,7 +6642,7 @@
           <w:b/>
           <w:bCs/>
         </w:rPr>
-        <w:t xml:space="preserve"> </w:t>
+        <w:t>부서</w:t>
       </w:r>
       <w:r>
         <w:rPr>
@@ -6843,28 +6650,50 @@
           <w:b/>
           <w:bCs/>
         </w:rPr>
-        <w:t>수정</w:t>
-      </w:r>
-    </w:p>
-    <w:p>
-      <w:pPr>
-        <w:jc w:val="center"/>
-        <w:rPr>
+        <w:t xml:space="preserve"> </w:t>
+      </w:r>
+      <w:r>
+        <w:rPr>
+          <w:rFonts w:hint="eastAsia"/>
           <w:b/>
           <w:bCs/>
         </w:rPr>
-      </w:pPr>
-      <w:r>
-        <w:rPr>
+        <w:t>페이지</w:t>
+      </w:r>
+      <w:r>
+        <w:rPr>
+          <w:rFonts w:hint="eastAsia"/>
           <w:b/>
           <w:bCs/>
+        </w:rPr>
+        <w:t xml:space="preserve"> </w:t>
+      </w:r>
+      <w:r>
+        <w:rPr>
+          <w:rFonts w:hint="eastAsia"/>
+          <w:b/>
+          <w:bCs/>
+        </w:rPr>
+        <w:t>수정</w:t>
+      </w:r>
+    </w:p>
+    <w:p>
+      <w:pPr>
+        <w:pStyle w:val="a5"/>
+        <w:ind w:left="417"/>
+        <w:jc w:val="center"/>
+      </w:pPr>
+      <w:r>
+        <w:rPr>
           <w:noProof/>
-        </w:rPr>
+          <w14:ligatures w14:val="standardContextual"/>
+        </w:rPr>
+        <w:lastRenderedPageBreak/>
         <w:drawing>
-          <wp:inline distT="0" distB="0" distL="0" distR="0" wp14:anchorId="0C7BF8BC" wp14:editId="4BF6B4F3">
-            <wp:extent cx="6480313" cy="3927790"/>
-            <wp:effectExtent l="0" t="0" r="0" b="0"/>
-            <wp:docPr id="827609651" name="그림 1" descr="텍스트, 도표, 스크린샷, 평행이(가) 표시된 사진&#10;&#10;자동 생성된 설명"/>
+          <wp:inline distT="0" distB="0" distL="0" distR="0" wp14:anchorId="11E69983" wp14:editId="001A4EA4">
+            <wp:extent cx="6258557" cy="4396636"/>
+            <wp:effectExtent l="0" t="0" r="3175" b="0"/>
+            <wp:docPr id="1187989081" name="그림 4" descr="텍스트, 도표, 스크린샷, 번호이(가) 표시된 사진&#10;&#10;자동 생성된 설명"/>
             <wp:cNvGraphicFramePr>
               <a:graphicFrameLocks xmlns:a="http://schemas.openxmlformats.org/drawingml/2006/main" noChangeAspect="1"/>
             </wp:cNvGraphicFramePr>
@@ -6872,11 +6701,17 @@
               <a:graphicData uri="http://schemas.openxmlformats.org/drawingml/2006/picture">
                 <pic:pic xmlns:pic="http://schemas.openxmlformats.org/drawingml/2006/picture">
                   <pic:nvPicPr>
-                    <pic:cNvPr id="827609651" name="그림 1" descr="텍스트, 도표, 스크린샷, 평행이(가) 표시된 사진&#10;&#10;자동 생성된 설명"/>
+                    <pic:cNvPr id="1187989081" name="그림 4" descr="텍스트, 도표, 스크린샷, 번호이(가) 표시된 사진&#10;&#10;자동 생성된 설명"/>
                     <pic:cNvPicPr/>
                   </pic:nvPicPr>
                   <pic:blipFill>
-                    <a:blip r:embed="rId21"/>
+                    <a:blip r:embed="rId19">
+                      <a:extLst>
+                        <a:ext uri="{28A0092B-C50C-407E-A947-70E740481C1C}">
+                          <a14:useLocalDpi xmlns:a14="http://schemas.microsoft.com/office/drawing/2010/main" val="0"/>
+                        </a:ext>
+                      </a:extLst>
+                    </a:blip>
                     <a:stretch>
                       <a:fillRect/>
                     </a:stretch>
@@ -6884,7 +6719,7 @@
                   <pic:spPr>
                     <a:xfrm>
                       <a:off x="0" y="0"/>
-                      <a:ext cx="6484558" cy="3930363"/>
+                      <a:ext cx="6271669" cy="4405847"/>
                     </a:xfrm>
                     <a:prstGeom prst="rect">
                       <a:avLst/>
@@ -6896,6 +6731,342 @@
           </wp:inline>
         </w:drawing>
       </w:r>
+    </w:p>
+    <w:p>
+      <w:pPr>
+        <w:ind w:left="720" w:hanging="720"/>
+        <w:rPr>
+          <w:b/>
+          <w:bCs/>
+        </w:rPr>
+      </w:pPr>
+      <w:r>
+        <w:rPr>
+          <w:rFonts w:hint="eastAsia"/>
+          <w:b/>
+          <w:bCs/>
+        </w:rPr>
+        <w:t>8</w:t>
+      </w:r>
+      <w:r>
+        <w:rPr>
+          <w:rFonts w:hint="eastAsia"/>
+          <w:b/>
+          <w:bCs/>
+        </w:rPr>
+        <w:t xml:space="preserve">. </w:t>
+      </w:r>
+      <w:r>
+        <w:rPr>
+          <w:rFonts w:hint="eastAsia"/>
+          <w:b/>
+          <w:bCs/>
+        </w:rPr>
+        <w:t>지원자</w:t>
+      </w:r>
+      <w:r>
+        <w:rPr>
+          <w:rFonts w:hint="eastAsia"/>
+          <w:b/>
+          <w:bCs/>
+        </w:rPr>
+        <w:t xml:space="preserve"> </w:t>
+      </w:r>
+      <w:r>
+        <w:rPr>
+          <w:rFonts w:hint="eastAsia"/>
+          <w:b/>
+          <w:bCs/>
+        </w:rPr>
+        <w:t>명단</w:t>
+      </w:r>
+      <w:r>
+        <w:rPr>
+          <w:rFonts w:hint="eastAsia"/>
+          <w:b/>
+          <w:bCs/>
+        </w:rPr>
+        <w:t xml:space="preserve"> </w:t>
+      </w:r>
+      <w:r>
+        <w:rPr>
+          <w:rFonts w:hint="eastAsia"/>
+          <w:b/>
+          <w:bCs/>
+        </w:rPr>
+        <w:t>확인</w:t>
+      </w:r>
+    </w:p>
+    <w:p>
+      <w:pPr>
+        <w:jc w:val="center"/>
+      </w:pPr>
+      <w:bookmarkStart w:id="2" w:name="_Toc178012908"/>
+      <w:r>
+        <w:rPr>
+          <w:noProof/>
+          <w14:ligatures w14:val="standardContextual"/>
+        </w:rPr>
+        <w:lastRenderedPageBreak/>
+        <w:drawing>
+          <wp:inline distT="0" distB="0" distL="0" distR="0" wp14:anchorId="7413F920" wp14:editId="53219976">
+            <wp:extent cx="6688899" cy="4544116"/>
+            <wp:effectExtent l="0" t="0" r="4445" b="2540"/>
+            <wp:docPr id="1022211240" name="그림 5" descr="텍스트, 도표, 평행, 번호이(가) 표시된 사진&#10;&#10;자동 생성된 설명"/>
+            <wp:cNvGraphicFramePr>
+              <a:graphicFrameLocks xmlns:a="http://schemas.openxmlformats.org/drawingml/2006/main" noChangeAspect="1"/>
+            </wp:cNvGraphicFramePr>
+            <a:graphic xmlns:a="http://schemas.openxmlformats.org/drawingml/2006/main">
+              <a:graphicData uri="http://schemas.openxmlformats.org/drawingml/2006/picture">
+                <pic:pic xmlns:pic="http://schemas.openxmlformats.org/drawingml/2006/picture">
+                  <pic:nvPicPr>
+                    <pic:cNvPr id="1022211240" name="그림 5" descr="텍스트, 도표, 평행, 번호이(가) 표시된 사진&#10;&#10;자동 생성된 설명"/>
+                    <pic:cNvPicPr/>
+                  </pic:nvPicPr>
+                  <pic:blipFill>
+                    <a:blip r:embed="rId20">
+                      <a:extLst>
+                        <a:ext uri="{28A0092B-C50C-407E-A947-70E740481C1C}">
+                          <a14:useLocalDpi xmlns:a14="http://schemas.microsoft.com/office/drawing/2010/main" val="0"/>
+                        </a:ext>
+                      </a:extLst>
+                    </a:blip>
+                    <a:stretch>
+                      <a:fillRect/>
+                    </a:stretch>
+                  </pic:blipFill>
+                  <pic:spPr>
+                    <a:xfrm>
+                      <a:off x="0" y="0"/>
+                      <a:ext cx="6702359" cy="4553260"/>
+                    </a:xfrm>
+                    <a:prstGeom prst="rect">
+                      <a:avLst/>
+                    </a:prstGeom>
+                  </pic:spPr>
+                </pic:pic>
+              </a:graphicData>
+            </a:graphic>
+          </wp:inline>
+        </w:drawing>
+      </w:r>
+    </w:p>
+    <w:p>
+      <w:pPr>
+        <w:jc w:val="left"/>
+        <w:rPr>
+          <w:b/>
+          <w:bCs/>
+        </w:rPr>
+      </w:pPr>
+    </w:p>
+    <w:p>
+      <w:pPr>
+        <w:jc w:val="left"/>
+        <w:rPr>
+          <w:b/>
+          <w:bCs/>
+        </w:rPr>
+      </w:pPr>
+      <w:r>
+        <w:rPr>
+          <w:rFonts w:hint="eastAsia"/>
+          <w:b/>
+          <w:bCs/>
+        </w:rPr>
+        <w:t xml:space="preserve">9. </w:t>
+      </w:r>
+      <w:r>
+        <w:rPr>
+          <w:rFonts w:hint="eastAsia"/>
+          <w:b/>
+          <w:bCs/>
+        </w:rPr>
+        <w:t>프로필</w:t>
+      </w:r>
+      <w:r>
+        <w:rPr>
+          <w:rFonts w:hint="eastAsia"/>
+          <w:b/>
+          <w:bCs/>
+        </w:rPr>
+        <w:t xml:space="preserve"> </w:t>
+      </w:r>
+      <w:r>
+        <w:rPr>
+          <w:rFonts w:hint="eastAsia"/>
+          <w:b/>
+          <w:bCs/>
+        </w:rPr>
+        <w:t>수정</w:t>
+      </w:r>
+    </w:p>
+    <w:p>
+      <w:pPr>
+        <w:jc w:val="center"/>
+        <w:rPr>
+          <w:b/>
+          <w:bCs/>
+        </w:rPr>
+      </w:pPr>
+      <w:r>
+        <w:rPr>
+          <w:b/>
+          <w:bCs/>
+          <w:noProof/>
+          <w14:ligatures w14:val="standardContextual"/>
+        </w:rPr>
+        <w:drawing>
+          <wp:inline distT="0" distB="0" distL="0" distR="0" wp14:anchorId="0DDC1D98" wp14:editId="482730A7">
+            <wp:extent cx="6338170" cy="3863936"/>
+            <wp:effectExtent l="0" t="0" r="0" b="0"/>
+            <wp:docPr id="1904342756" name="그림 6" descr="텍스트, 도표, 번호, 스크린샷이(가) 표시된 사진&#10;&#10;자동 생성된 설명"/>
+            <wp:cNvGraphicFramePr>
+              <a:graphicFrameLocks xmlns:a="http://schemas.openxmlformats.org/drawingml/2006/main" noChangeAspect="1"/>
+            </wp:cNvGraphicFramePr>
+            <a:graphic xmlns:a="http://schemas.openxmlformats.org/drawingml/2006/main">
+              <a:graphicData uri="http://schemas.openxmlformats.org/drawingml/2006/picture">
+                <pic:pic xmlns:pic="http://schemas.openxmlformats.org/drawingml/2006/picture">
+                  <pic:nvPicPr>
+                    <pic:cNvPr id="1904342756" name="그림 6" descr="텍스트, 도표, 번호, 스크린샷이(가) 표시된 사진&#10;&#10;자동 생성된 설명"/>
+                    <pic:cNvPicPr/>
+                  </pic:nvPicPr>
+                  <pic:blipFill>
+                    <a:blip r:embed="rId21">
+                      <a:extLst>
+                        <a:ext uri="{28A0092B-C50C-407E-A947-70E740481C1C}">
+                          <a14:useLocalDpi xmlns:a14="http://schemas.microsoft.com/office/drawing/2010/main" val="0"/>
+                        </a:ext>
+                      </a:extLst>
+                    </a:blip>
+                    <a:stretch>
+                      <a:fillRect/>
+                    </a:stretch>
+                  </pic:blipFill>
+                  <pic:spPr>
+                    <a:xfrm>
+                      <a:off x="0" y="0"/>
+                      <a:ext cx="6356717" cy="3875243"/>
+                    </a:xfrm>
+                    <a:prstGeom prst="rect">
+                      <a:avLst/>
+                    </a:prstGeom>
+                  </pic:spPr>
+                </pic:pic>
+              </a:graphicData>
+            </a:graphic>
+          </wp:inline>
+        </w:drawing>
+      </w:r>
+    </w:p>
+    <w:p>
+      <w:pPr>
+        <w:rPr>
+          <w:b/>
+          <w:bCs/>
+        </w:rPr>
+      </w:pPr>
+      <w:r>
+        <w:rPr>
+          <w:rFonts w:hint="eastAsia"/>
+          <w:b/>
+          <w:bCs/>
+        </w:rPr>
+        <w:t xml:space="preserve">10. </w:t>
+      </w:r>
+      <w:r>
+        <w:rPr>
+          <w:rFonts w:hint="eastAsia"/>
+          <w:b/>
+          <w:bCs/>
+        </w:rPr>
+        <w:t>부서</w:t>
+      </w:r>
+      <w:r>
+        <w:rPr>
+          <w:rFonts w:hint="eastAsia"/>
+          <w:b/>
+          <w:bCs/>
+        </w:rPr>
+        <w:t xml:space="preserve"> </w:t>
+      </w:r>
+      <w:proofErr w:type="spellStart"/>
+      <w:r>
+        <w:rPr>
+          <w:rFonts w:hint="eastAsia"/>
+          <w:b/>
+          <w:bCs/>
+        </w:rPr>
+        <w:t>찜하기</w:t>
+      </w:r>
+      <w:proofErr w:type="spellEnd"/>
+    </w:p>
+    <w:p>
+      <w:pPr>
+        <w:rPr>
+          <w:b/>
+          <w:bCs/>
+        </w:rPr>
+      </w:pPr>
+      <w:r>
+        <w:rPr>
+          <w:rFonts w:hint="eastAsia"/>
+          <w:b/>
+          <w:bCs/>
+          <w:noProof/>
+          <w14:ligatures w14:val="standardContextual"/>
+        </w:rPr>
+        <w:lastRenderedPageBreak/>
+        <w:drawing>
+          <wp:inline distT="0" distB="0" distL="0" distR="0" wp14:anchorId="693657DC" wp14:editId="7E5D35A7">
+            <wp:extent cx="6413500" cy="5016500"/>
+            <wp:effectExtent l="0" t="0" r="0" b="0"/>
+            <wp:docPr id="346444256" name="그림 7" descr="텍스트, 스크린샷, 도표, 번호이(가) 표시된 사진&#10;&#10;자동 생성된 설명"/>
+            <wp:cNvGraphicFramePr>
+              <a:graphicFrameLocks xmlns:a="http://schemas.openxmlformats.org/drawingml/2006/main" noChangeAspect="1"/>
+            </wp:cNvGraphicFramePr>
+            <a:graphic xmlns:a="http://schemas.openxmlformats.org/drawingml/2006/main">
+              <a:graphicData uri="http://schemas.openxmlformats.org/drawingml/2006/picture">
+                <pic:pic xmlns:pic="http://schemas.openxmlformats.org/drawingml/2006/picture">
+                  <pic:nvPicPr>
+                    <pic:cNvPr id="346444256" name="그림 7" descr="텍스트, 스크린샷, 도표, 번호이(가) 표시된 사진&#10;&#10;자동 생성된 설명"/>
+                    <pic:cNvPicPr/>
+                  </pic:nvPicPr>
+                  <pic:blipFill>
+                    <a:blip r:embed="rId22">
+                      <a:extLst>
+                        <a:ext uri="{28A0092B-C50C-407E-A947-70E740481C1C}">
+                          <a14:useLocalDpi xmlns:a14="http://schemas.microsoft.com/office/drawing/2010/main" val="0"/>
+                        </a:ext>
+                      </a:extLst>
+                    </a:blip>
+                    <a:stretch>
+                      <a:fillRect/>
+                    </a:stretch>
+                  </pic:blipFill>
+                  <pic:spPr>
+                    <a:xfrm>
+                      <a:off x="0" y="0"/>
+                      <a:ext cx="6413500" cy="5016500"/>
+                    </a:xfrm>
+                    <a:prstGeom prst="rect">
+                      <a:avLst/>
+                    </a:prstGeom>
+                  </pic:spPr>
+                </pic:pic>
+              </a:graphicData>
+            </a:graphic>
+          </wp:inline>
+        </w:drawing>
+      </w:r>
+    </w:p>
+    <w:p>
+      <w:pPr>
+        <w:rPr>
+          <w:b/>
+          <w:bCs/>
+        </w:rPr>
+      </w:pPr>
     </w:p>
     <w:bookmarkEnd w:id="2"/>
     <w:p>
@@ -6966,7 +7137,7 @@
                     <pic:cNvPicPr/>
                   </pic:nvPicPr>
                   <pic:blipFill>
-                    <a:blip r:embed="rId22"/>
+                    <a:blip r:embed="rId23"/>
                     <a:stretch>
                       <a:fillRect/>
                     </a:stretch>
@@ -7042,7 +7213,7 @@
                     <pic:cNvPicPr/>
                   </pic:nvPicPr>
                   <pic:blipFill>
-                    <a:blip r:embed="rId23"/>
+                    <a:blip r:embed="rId24"/>
                     <a:stretch>
                       <a:fillRect/>
                     </a:stretch>
@@ -7134,7 +7305,7 @@
                     <pic:cNvPicPr/>
                   </pic:nvPicPr>
                   <pic:blipFill>
-                    <a:blip r:embed="rId24"/>
+                    <a:blip r:embed="rId25"/>
                     <a:stretch>
                       <a:fillRect/>
                     </a:stretch>
@@ -7166,7 +7337,7 @@
 </file>
 
 <file path=word/endnotes.xml><?xml version="1.0" encoding="utf-8"?>
-<w:endnotes xmlns:wpc="http://schemas.microsoft.com/office/word/2010/wordprocessingCanvas" xmlns:cx="http://schemas.microsoft.com/office/drawing/2014/chartex" xmlns:cx1="http://schemas.microsoft.com/office/drawing/2015/9/8/chartex" xmlns:cx2="http://schemas.microsoft.com/office/drawing/2015/10/21/chartex" xmlns:cx3="http://schemas.microsoft.com/office/drawing/2016/5/9/chartex" xmlns:cx4="http://schemas.microsoft.com/office/drawing/2016/5/10/chartex" xmlns:cx5="http://schemas.microsoft.com/office/drawing/2016/5/11/chartex" xmlns:cx6="http://schemas.microsoft.com/office/drawing/2016/5/12/chartex" xmlns:cx7="http://schemas.microsoft.com/office/drawing/2016/5/13/chartex" xmlns:cx8="http://schemas.microsoft.com/office/drawing/2016/5/14/chartex" xmlns:mc="http://schemas.openxmlformats.org/markup-compatibility/2006" xmlns:aink="http://schemas.microsoft.com/office/drawing/2016/ink" xmlns:am3d="http://schemas.microsoft.com/office/drawing/2017/model3d" xmlns:o="urn:schemas-microsoft-com:office:office" xmlns:oel="http://schemas.microsoft.com/office/2019/extlst" xmlns:r="http://schemas.openxmlformats.org/officeDocument/2006/relationships" xmlns:m="http://schemas.openxmlformats.org/officeDocument/2006/math" xmlns:v="urn:schemas-microsoft-com:vml" xmlns:wp14="http://schemas.microsoft.com/office/word/2010/wordprocessingDrawing" xmlns:wp="http://schemas.openxmlformats.org/drawingml/2006/wordprocessingDrawing" xmlns:w10="urn:schemas-microsoft-com:office:word" xmlns:w="http://schemas.openxmlformats.org/wordprocessingml/2006/main" xmlns:w14="http://schemas.microsoft.com/office/word/2010/wordml" xmlns:w15="http://schemas.microsoft.com/office/word/2012/wordml" xmlns:w16cex="http://schemas.microsoft.com/office/word/2018/wordml/cex" xmlns:w16cid="http://schemas.microsoft.com/office/word/2016/wordml/cid" xmlns:w16="http://schemas.microsoft.com/office/word/2018/wordml" xmlns:w16sdtdh="http://schemas.microsoft.com/office/word/2020/wordml/sdtdatahash" xmlns:w16se="http://schemas.microsoft.com/office/word/2015/wordml/symex" xmlns:wpg="http://schemas.microsoft.com/office/word/2010/wordprocessingGroup" xmlns:wpi="http://schemas.microsoft.com/office/word/2010/wordprocessingInk" xmlns:wne="http://schemas.microsoft.com/office/word/2006/wordml" xmlns:wps="http://schemas.microsoft.com/office/word/2010/wordprocessingShape" mc:Ignorable="w14 w15 w16se w16cid w16 w16cex w16sdtdh wp14">
+<w:endnotes xmlns:wpc="http://schemas.microsoft.com/office/word/2010/wordprocessingCanvas" xmlns:cx="http://schemas.microsoft.com/office/drawing/2014/chartex" xmlns:cx1="http://schemas.microsoft.com/office/drawing/2015/9/8/chartex" xmlns:cx2="http://schemas.microsoft.com/office/drawing/2015/10/21/chartex" xmlns:cx3="http://schemas.microsoft.com/office/drawing/2016/5/9/chartex" xmlns:cx4="http://schemas.microsoft.com/office/drawing/2016/5/10/chartex" xmlns:cx5="http://schemas.microsoft.com/office/drawing/2016/5/11/chartex" xmlns:cx6="http://schemas.microsoft.com/office/drawing/2016/5/12/chartex" xmlns:cx7="http://schemas.microsoft.com/office/drawing/2016/5/13/chartex" xmlns:cx8="http://schemas.microsoft.com/office/drawing/2016/5/14/chartex" xmlns:mc="http://schemas.openxmlformats.org/markup-compatibility/2006" xmlns:aink="http://schemas.microsoft.com/office/drawing/2016/ink" xmlns:am3d="http://schemas.microsoft.com/office/drawing/2017/model3d" xmlns:o="urn:schemas-microsoft-com:office:office" xmlns:oel="http://schemas.microsoft.com/office/2019/extlst" xmlns:r="http://schemas.openxmlformats.org/officeDocument/2006/relationships" xmlns:m="http://schemas.openxmlformats.org/officeDocument/2006/math" xmlns:v="urn:schemas-microsoft-com:vml" xmlns:wp14="http://schemas.microsoft.com/office/word/2010/wordprocessingDrawing" xmlns:wp="http://schemas.openxmlformats.org/drawingml/2006/wordprocessingDrawing" xmlns:w10="urn:schemas-microsoft-com:office:word" xmlns:w="http://schemas.openxmlformats.org/wordprocessingml/2006/main" xmlns:w14="http://schemas.microsoft.com/office/word/2010/wordml" xmlns:w15="http://schemas.microsoft.com/office/word/2012/wordml" xmlns:w16cex="http://schemas.microsoft.com/office/word/2018/wordml/cex" xmlns:w16cid="http://schemas.microsoft.com/office/word/2016/wordml/cid" xmlns:w16="http://schemas.microsoft.com/office/word/2018/wordml" xmlns:w16du="http://schemas.microsoft.com/office/word/2023/wordml/word16du" xmlns:w16sdtdh="http://schemas.microsoft.com/office/word/2020/wordml/sdtdatahash" xmlns:w16se="http://schemas.microsoft.com/office/word/2015/wordml/symex" xmlns:wpg="http://schemas.microsoft.com/office/word/2010/wordprocessingGroup" xmlns:wpi="http://schemas.microsoft.com/office/word/2010/wordprocessingInk" xmlns:wne="http://schemas.microsoft.com/office/word/2006/wordml" xmlns:wps="http://schemas.microsoft.com/office/word/2010/wordprocessingShape" mc:Ignorable="w14 w15 w16se w16cid w16 w16cex w16sdtdh w16du wp14">
   <w:endnote w:type="separator" w:id="-1">
     <w:p>
       <w:r>
@@ -7185,7 +7356,7 @@
 </file>
 
 <file path=word/footnotes.xml><?xml version="1.0" encoding="utf-8"?>
-<w:footnotes xmlns:wpc="http://schemas.microsoft.com/office/word/2010/wordprocessingCanvas" xmlns:cx="http://schemas.microsoft.com/office/drawing/2014/chartex" xmlns:cx1="http://schemas.microsoft.com/office/drawing/2015/9/8/chartex" xmlns:cx2="http://schemas.microsoft.com/office/drawing/2015/10/21/chartex" xmlns:cx3="http://schemas.microsoft.com/office/drawing/2016/5/9/chartex" xmlns:cx4="http://schemas.microsoft.com/office/drawing/2016/5/10/chartex" xmlns:cx5="http://schemas.microsoft.com/office/drawing/2016/5/11/chartex" xmlns:cx6="http://schemas.microsoft.com/office/drawing/2016/5/12/chartex" xmlns:cx7="http://schemas.microsoft.com/office/drawing/2016/5/13/chartex" xmlns:cx8="http://schemas.microsoft.com/office/drawing/2016/5/14/chartex" xmlns:mc="http://schemas.openxmlformats.org/markup-compatibility/2006" xmlns:aink="http://schemas.microsoft.com/office/drawing/2016/ink" xmlns:am3d="http://schemas.microsoft.com/office/drawing/2017/model3d" xmlns:o="urn:schemas-microsoft-com:office:office" xmlns:oel="http://schemas.microsoft.com/office/2019/extlst" xmlns:r="http://schemas.openxmlformats.org/officeDocument/2006/relationships" xmlns:m="http://schemas.openxmlformats.org/officeDocument/2006/math" xmlns:v="urn:schemas-microsoft-com:vml" xmlns:wp14="http://schemas.microsoft.com/office/word/2010/wordprocessingDrawing" xmlns:wp="http://schemas.openxmlformats.org/drawingml/2006/wordprocessingDrawing" xmlns:w10="urn:schemas-microsoft-com:office:word" xmlns:w="http://schemas.openxmlformats.org/wordprocessingml/2006/main" xmlns:w14="http://schemas.microsoft.com/office/word/2010/wordml" xmlns:w15="http://schemas.microsoft.com/office/word/2012/wordml" xmlns:w16cex="http://schemas.microsoft.com/office/word/2018/wordml/cex" xmlns:w16cid="http://schemas.microsoft.com/office/word/2016/wordml/cid" xmlns:w16="http://schemas.microsoft.com/office/word/2018/wordml" xmlns:w16sdtdh="http://schemas.microsoft.com/office/word/2020/wordml/sdtdatahash" xmlns:w16se="http://schemas.microsoft.com/office/word/2015/wordml/symex" xmlns:wpg="http://schemas.microsoft.com/office/word/2010/wordprocessingGroup" xmlns:wpi="http://schemas.microsoft.com/office/word/2010/wordprocessingInk" xmlns:wne="http://schemas.microsoft.com/office/word/2006/wordml" xmlns:wps="http://schemas.microsoft.com/office/word/2010/wordprocessingShape" mc:Ignorable="w14 w15 w16se w16cid w16 w16cex w16sdtdh wp14">
+<w:footnotes xmlns:wpc="http://schemas.microsoft.com/office/word/2010/wordprocessingCanvas" xmlns:cx="http://schemas.microsoft.com/office/drawing/2014/chartex" xmlns:cx1="http://schemas.microsoft.com/office/drawing/2015/9/8/chartex" xmlns:cx2="http://schemas.microsoft.com/office/drawing/2015/10/21/chartex" xmlns:cx3="http://schemas.microsoft.com/office/drawing/2016/5/9/chartex" xmlns:cx4="http://schemas.microsoft.com/office/drawing/2016/5/10/chartex" xmlns:cx5="http://schemas.microsoft.com/office/drawing/2016/5/11/chartex" xmlns:cx6="http://schemas.microsoft.com/office/drawing/2016/5/12/chartex" xmlns:cx7="http://schemas.microsoft.com/office/drawing/2016/5/13/chartex" xmlns:cx8="http://schemas.microsoft.com/office/drawing/2016/5/14/chartex" xmlns:mc="http://schemas.openxmlformats.org/markup-compatibility/2006" xmlns:aink="http://schemas.microsoft.com/office/drawing/2016/ink" xmlns:am3d="http://schemas.microsoft.com/office/drawing/2017/model3d" xmlns:o="urn:schemas-microsoft-com:office:office" xmlns:oel="http://schemas.microsoft.com/office/2019/extlst" xmlns:r="http://schemas.openxmlformats.org/officeDocument/2006/relationships" xmlns:m="http://schemas.openxmlformats.org/officeDocument/2006/math" xmlns:v="urn:schemas-microsoft-com:vml" xmlns:wp14="http://schemas.microsoft.com/office/word/2010/wordprocessingDrawing" xmlns:wp="http://schemas.openxmlformats.org/drawingml/2006/wordprocessingDrawing" xmlns:w10="urn:schemas-microsoft-com:office:word" xmlns:w="http://schemas.openxmlformats.org/wordprocessingml/2006/main" xmlns:w14="http://schemas.microsoft.com/office/word/2010/wordml" xmlns:w15="http://schemas.microsoft.com/office/word/2012/wordml" xmlns:w16cex="http://schemas.microsoft.com/office/word/2018/wordml/cex" xmlns:w16cid="http://schemas.microsoft.com/office/word/2016/wordml/cid" xmlns:w16="http://schemas.microsoft.com/office/word/2018/wordml" xmlns:w16du="http://schemas.microsoft.com/office/word/2023/wordml/word16du" xmlns:w16sdtdh="http://schemas.microsoft.com/office/word/2020/wordml/sdtdatahash" xmlns:w16se="http://schemas.microsoft.com/office/word/2015/wordml/symex" xmlns:wpg="http://schemas.microsoft.com/office/word/2010/wordprocessingGroup" xmlns:wpi="http://schemas.microsoft.com/office/word/2010/wordprocessingInk" xmlns:wne="http://schemas.microsoft.com/office/word/2006/wordml" xmlns:wps="http://schemas.microsoft.com/office/word/2010/wordprocessingShape" mc:Ignorable="w14 w15 w16se w16cid w16 w16cex w16sdtdh w16du wp14">
   <w:footnote w:type="separator" w:id="-1">
     <w:p>
       <w:r>
@@ -7204,7 +7375,7 @@
 </file>
 
 <file path=word/numbering.xml><?xml version="1.0" encoding="utf-8"?>
-<w:numbering xmlns:wpc="http://schemas.microsoft.com/office/word/2010/wordprocessingCanvas" xmlns:cx="http://schemas.microsoft.com/office/drawing/2014/chartex" xmlns:cx1="http://schemas.microsoft.com/office/drawing/2015/9/8/chartex" xmlns:cx2="http://schemas.microsoft.com/office/drawing/2015/10/21/chartex" xmlns:cx3="http://schemas.microsoft.com/office/drawing/2016/5/9/chartex" xmlns:cx4="http://schemas.microsoft.com/office/drawing/2016/5/10/chartex" xmlns:cx5="http://schemas.microsoft.com/office/drawing/2016/5/11/chartex" xmlns:cx6="http://schemas.microsoft.com/office/drawing/2016/5/12/chartex" xmlns:cx7="http://schemas.microsoft.com/office/drawing/2016/5/13/chartex" xmlns:cx8="http://schemas.microsoft.com/office/drawing/2016/5/14/chartex" xmlns:mc="http://schemas.openxmlformats.org/markup-compatibility/2006" xmlns:aink="http://schemas.microsoft.com/office/drawing/2016/ink" xmlns:am3d="http://schemas.microsoft.com/office/drawing/2017/model3d" xmlns:o="urn:schemas-microsoft-com:office:office" xmlns:oel="http://schemas.microsoft.com/office/2019/extlst" xmlns:r="http://schemas.openxmlformats.org/officeDocument/2006/relationships" xmlns:m="http://schemas.openxmlformats.org/officeDocument/2006/math" xmlns:v="urn:schemas-microsoft-com:vml" xmlns:wp14="http://schemas.microsoft.com/office/word/2010/wordprocessingDrawing" xmlns:wp="http://schemas.openxmlformats.org/drawingml/2006/wordprocessingDrawing" xmlns:w10="urn:schemas-microsoft-com:office:word" xmlns:w="http://schemas.openxmlformats.org/wordprocessingml/2006/main" xmlns:w14="http://schemas.microsoft.com/office/word/2010/wordml" xmlns:w15="http://schemas.microsoft.com/office/word/2012/wordml" xmlns:w16cex="http://schemas.microsoft.com/office/word/2018/wordml/cex" xmlns:w16cid="http://schemas.microsoft.com/office/word/2016/wordml/cid" xmlns:w16="http://schemas.microsoft.com/office/word/2018/wordml" xmlns:w16sdtdh="http://schemas.microsoft.com/office/word/2020/wordml/sdtdatahash" xmlns:w16se="http://schemas.microsoft.com/office/word/2015/wordml/symex" xmlns:wpg="http://schemas.microsoft.com/office/word/2010/wordprocessingGroup" xmlns:wpi="http://schemas.microsoft.com/office/word/2010/wordprocessingInk" xmlns:wne="http://schemas.microsoft.com/office/word/2006/wordml" xmlns:wps="http://schemas.microsoft.com/office/word/2010/wordprocessingShape" mc:Ignorable="w14 w15 w16se w16cid w16 w16cex w16sdtdh wp14">
+<w:numbering xmlns:wpc="http://schemas.microsoft.com/office/word/2010/wordprocessingCanvas" xmlns:cx="http://schemas.microsoft.com/office/drawing/2014/chartex" xmlns:cx1="http://schemas.microsoft.com/office/drawing/2015/9/8/chartex" xmlns:cx2="http://schemas.microsoft.com/office/drawing/2015/10/21/chartex" xmlns:cx3="http://schemas.microsoft.com/office/drawing/2016/5/9/chartex" xmlns:cx4="http://schemas.microsoft.com/office/drawing/2016/5/10/chartex" xmlns:cx5="http://schemas.microsoft.com/office/drawing/2016/5/11/chartex" xmlns:cx6="http://schemas.microsoft.com/office/drawing/2016/5/12/chartex" xmlns:cx7="http://schemas.microsoft.com/office/drawing/2016/5/13/chartex" xmlns:cx8="http://schemas.microsoft.com/office/drawing/2016/5/14/chartex" xmlns:mc="http://schemas.openxmlformats.org/markup-compatibility/2006" xmlns:aink="http://schemas.microsoft.com/office/drawing/2016/ink" xmlns:am3d="http://schemas.microsoft.com/office/drawing/2017/model3d" xmlns:o="urn:schemas-microsoft-com:office:office" xmlns:oel="http://schemas.microsoft.com/office/2019/extlst" xmlns:r="http://schemas.openxmlformats.org/officeDocument/2006/relationships" xmlns:m="http://schemas.openxmlformats.org/officeDocument/2006/math" xmlns:v="urn:schemas-microsoft-com:vml" xmlns:wp14="http://schemas.microsoft.com/office/word/2010/wordprocessingDrawing" xmlns:wp="http://schemas.openxmlformats.org/drawingml/2006/wordprocessingDrawing" xmlns:w10="urn:schemas-microsoft-com:office:word" xmlns:w="http://schemas.openxmlformats.org/wordprocessingml/2006/main" xmlns:w14="http://schemas.microsoft.com/office/word/2010/wordml" xmlns:w15="http://schemas.microsoft.com/office/word/2012/wordml" xmlns:w16cex="http://schemas.microsoft.com/office/word/2018/wordml/cex" xmlns:w16cid="http://schemas.microsoft.com/office/word/2016/wordml/cid" xmlns:w16="http://schemas.microsoft.com/office/word/2018/wordml" xmlns:w16du="http://schemas.microsoft.com/office/word/2023/wordml/word16du" xmlns:w16sdtdh="http://schemas.microsoft.com/office/word/2020/wordml/sdtdatahash" xmlns:w16se="http://schemas.microsoft.com/office/word/2015/wordml/symex" xmlns:wpg="http://schemas.microsoft.com/office/word/2010/wordprocessingGroup" xmlns:wpi="http://schemas.microsoft.com/office/word/2010/wordprocessingInk" xmlns:wne="http://schemas.microsoft.com/office/word/2006/wordml" xmlns:wps="http://schemas.microsoft.com/office/word/2010/wordprocessingShape" mc:Ignorable="w14 w15 w16se w16cid w16 w16cex w16sdtdh w16du wp14">
   <w:abstractNum w:abstractNumId="0" w15:restartNumberingAfterBreak="0">
     <w:nsid w:val="004466B9"/>
     <w:multiLevelType w:val="multilevel"/>
@@ -17389,7 +17560,7 @@
 </file>
 
 <file path=word/styles.xml><?xml version="1.0" encoding="utf-8"?>
-<w:styles xmlns:mc="http://schemas.openxmlformats.org/markup-compatibility/2006" xmlns:r="http://schemas.openxmlformats.org/officeDocument/2006/relationships" xmlns:w="http://schemas.openxmlformats.org/wordprocessingml/2006/main" xmlns:w14="http://schemas.microsoft.com/office/word/2010/wordml" xmlns:w15="http://schemas.microsoft.com/office/word/2012/wordml" xmlns:w16cex="http://schemas.microsoft.com/office/word/2018/wordml/cex" xmlns:w16cid="http://schemas.microsoft.com/office/word/2016/wordml/cid" xmlns:w16="http://schemas.microsoft.com/office/word/2018/wordml" xmlns:w16sdtdh="http://schemas.microsoft.com/office/word/2020/wordml/sdtdatahash" xmlns:w16se="http://schemas.microsoft.com/office/word/2015/wordml/symex" mc:Ignorable="w14 w15 w16se w16cid w16 w16cex w16sdtdh">
+<w:styles xmlns:mc="http://schemas.openxmlformats.org/markup-compatibility/2006" xmlns:r="http://schemas.openxmlformats.org/officeDocument/2006/relationships" xmlns:w="http://schemas.openxmlformats.org/wordprocessingml/2006/main" xmlns:w14="http://schemas.microsoft.com/office/word/2010/wordml" xmlns:w15="http://schemas.microsoft.com/office/word/2012/wordml" xmlns:w16cex="http://schemas.microsoft.com/office/word/2018/wordml/cex" xmlns:w16cid="http://schemas.microsoft.com/office/word/2016/wordml/cid" xmlns:w16="http://schemas.microsoft.com/office/word/2018/wordml" xmlns:w16du="http://schemas.microsoft.com/office/word/2023/wordml/word16du" xmlns:w16sdtdh="http://schemas.microsoft.com/office/word/2020/wordml/sdtdatahash" xmlns:w16se="http://schemas.microsoft.com/office/word/2015/wordml/symex" mc:Ignorable="w14 w15 w16se w16cid w16 w16cex w16sdtdh w16du">
   <w:docDefaults>
     <w:rPrDefault>
       <w:rPr>

</xml_diff>